<commit_message>
doku NavRoom i podpis pod tytulem
</commit_message>
<xml_diff>
--- a/_Dokumentacja - Materialy/Dokumentacja/Klasa NavRoom - Dokumentacja.docx
+++ b/_Dokumentacja - Materialy/Dokumentacja/Klasa NavRoom - Dokumentacja.docx
@@ -346,79 +346,6 @@
             <wp:extent cx="5760720" cy="3081020"/>
             <wp:effectExtent l="0" t="0" r="0" b="5080"/>
             <wp:docPr id="1" name="Obraz 1"/>
-            <wp:cNvGraphicFramePr>
-              <a:graphicFrameLocks xmlns:a="http://schemas.openxmlformats.org/drawingml/2006/main" noChangeAspect="1"/>
-            </wp:cNvGraphicFramePr>
-            <a:graphic xmlns:a="http://schemas.openxmlformats.org/drawingml/2006/main">
-              <a:graphicData uri="http://schemas.openxmlformats.org/drawingml/2006/picture">
-                <pic:pic xmlns:pic="http://schemas.openxmlformats.org/drawingml/2006/picture">
-                  <pic:nvPicPr>
-                    <pic:cNvPr id="1" name=""/>
-                    <pic:cNvPicPr/>
-                  </pic:nvPicPr>
-                  <pic:blipFill>
-                    <a:blip r:embed="rId4"/>
-                    <a:stretch>
-                      <a:fillRect/>
-                    </a:stretch>
-                  </pic:blipFill>
-                  <pic:spPr>
-                    <a:xfrm>
-                      <a:off x="0" y="0"/>
-                      <a:ext cx="5760720" cy="3081020"/>
-                    </a:xfrm>
-                    <a:prstGeom prst="rect">
-                      <a:avLst/>
-                    </a:prstGeom>
-                  </pic:spPr>
-                </pic:pic>
-              </a:graphicData>
-            </a:graphic>
-          </wp:inline>
-        </w:drawing>
-      </w:r>
-    </w:p>
-    <w:p>
-      <w:r>
-        <w:t xml:space="preserve">Przy tworzeniu nowego pokoju zapełniamy go danymi, podajemy jego współrzędne, jego numer, wskaźniki do pokoi wokoło niego, inkrementujemy ilość pokoi. </w:t>
-      </w:r>
-      <w:r>
-        <w:t xml:space="preserve"> </w:t>
-      </w:r>
-    </w:p>
-    <w:p>
-      <w:pPr>
-        <w:rPr>
-          <w:i/>
-        </w:rPr>
-      </w:pPr>
-    </w:p>
-    <w:p>
-      <w:r>
-        <w:rPr>
-          <w:i/>
-        </w:rPr>
-        <w:t>Destruktor:</w:t>
-      </w:r>
-      <w:r>
-        <w:t xml:space="preserve"> </w:t>
-      </w:r>
-    </w:p>
-    <w:p>
-      <w:pPr>
-        <w:jc w:val="center"/>
-      </w:pPr>
-      <w:r>
-        <w:rPr>
-          <w:noProof/>
-          <w:lang w:eastAsia="pl-PL"/>
-        </w:rPr>
-        <w:lastRenderedPageBreak/>
-        <w:drawing>
-          <wp:inline distT="0" distB="0" distL="0" distR="0" wp14:anchorId="0A1020C3" wp14:editId="3532FDF5">
-            <wp:extent cx="4710988" cy="4345409"/>
-            <wp:effectExtent l="0" t="0" r="0" b="0"/>
-            <wp:docPr id="2" name="Obraz 2"/>
             <wp:cNvGraphicFramePr>
               <a:graphicFrameLocks xmlns:a="http://schemas.openxmlformats.org/drawingml/2006/main" noChangeAspect="1"/>
             </wp:cNvGraphicFramePr>
@@ -438,6 +365,79 @@
                   <pic:spPr>
                     <a:xfrm>
                       <a:off x="0" y="0"/>
+                      <a:ext cx="5760720" cy="3081020"/>
+                    </a:xfrm>
+                    <a:prstGeom prst="rect">
+                      <a:avLst/>
+                    </a:prstGeom>
+                  </pic:spPr>
+                </pic:pic>
+              </a:graphicData>
+            </a:graphic>
+          </wp:inline>
+        </w:drawing>
+      </w:r>
+    </w:p>
+    <w:p>
+      <w:r>
+        <w:t xml:space="preserve">Przy tworzeniu nowego pokoju zapełniamy go danymi, podajemy jego współrzędne, jego numer, wskaźniki do pokoi wokoło niego, inkrementujemy ilość pokoi. </w:t>
+      </w:r>
+      <w:r>
+        <w:t xml:space="preserve"> </w:t>
+      </w:r>
+    </w:p>
+    <w:p>
+      <w:pPr>
+        <w:rPr>
+          <w:i/>
+        </w:rPr>
+      </w:pPr>
+    </w:p>
+    <w:p>
+      <w:r>
+        <w:rPr>
+          <w:i/>
+        </w:rPr>
+        <w:t>Destruktor:</w:t>
+      </w:r>
+      <w:r>
+        <w:t xml:space="preserve"> </w:t>
+      </w:r>
+    </w:p>
+    <w:p>
+      <w:pPr>
+        <w:jc w:val="center"/>
+      </w:pPr>
+      <w:r>
+        <w:rPr>
+          <w:noProof/>
+          <w:lang w:eastAsia="pl-PL"/>
+        </w:rPr>
+        <w:lastRenderedPageBreak/>
+        <w:drawing>
+          <wp:inline distT="0" distB="0" distL="0" distR="0" wp14:anchorId="0A1020C3" wp14:editId="3532FDF5">
+            <wp:extent cx="4710988" cy="4345409"/>
+            <wp:effectExtent l="0" t="0" r="0" b="0"/>
+            <wp:docPr id="2" name="Obraz 2"/>
+            <wp:cNvGraphicFramePr>
+              <a:graphicFrameLocks xmlns:a="http://schemas.openxmlformats.org/drawingml/2006/main" noChangeAspect="1"/>
+            </wp:cNvGraphicFramePr>
+            <a:graphic xmlns:a="http://schemas.openxmlformats.org/drawingml/2006/main">
+              <a:graphicData uri="http://schemas.openxmlformats.org/drawingml/2006/picture">
+                <pic:pic xmlns:pic="http://schemas.openxmlformats.org/drawingml/2006/picture">
+                  <pic:nvPicPr>
+                    <pic:cNvPr id="1" name=""/>
+                    <pic:cNvPicPr/>
+                  </pic:nvPicPr>
+                  <pic:blipFill>
+                    <a:blip r:embed="rId6"/>
+                    <a:stretch>
+                      <a:fillRect/>
+                    </a:stretch>
+                  </pic:blipFill>
+                  <pic:spPr>
+                    <a:xfrm>
+                      <a:off x="0" y="0"/>
                       <a:ext cx="4716096" cy="4350120"/>
                     </a:xfrm>
                     <a:prstGeom prst="rect">
@@ -455,6 +455,309 @@
       </w:r>
     </w:p>
     <w:p>
+      <w:r>
+        <w:t xml:space="preserve">Usuwanie pokoju, zmniejszenie ilości pokoi o jeden, sprawdzanie czy pokój ma wskaźniki do innych pokoi, jeśli tak to są one usuwane. </w:t>
+      </w:r>
+      <w:r>
+        <w:t xml:space="preserve"> </w:t>
+      </w:r>
+    </w:p>
+    <w:p>
+      <w:pPr>
+        <w:rPr>
+          <w:i/>
+        </w:rPr>
+      </w:pPr>
+      <w:proofErr w:type="spellStart"/>
+      <w:r>
+        <w:rPr>
+          <w:i/>
+        </w:rPr>
+        <w:t>Getery</w:t>
+      </w:r>
+      <w:proofErr w:type="spellEnd"/>
+      <w:r>
+        <w:rPr>
+          <w:i/>
+        </w:rPr>
+        <w:t xml:space="preserve">: </w:t>
+      </w:r>
+    </w:p>
+    <w:p>
+      <w:pPr>
+        <w:jc w:val="center"/>
+        <w:rPr>
+          <w:i/>
+        </w:rPr>
+      </w:pPr>
+      <w:r>
+        <w:rPr>
+          <w:noProof/>
+          <w:lang w:eastAsia="pl-PL"/>
+        </w:rPr>
+        <w:drawing>
+          <wp:inline distT="0" distB="0" distL="0" distR="0" wp14:anchorId="1BF0DF77" wp14:editId="6D9B65EE">
+            <wp:extent cx="4257675" cy="1447800"/>
+            <wp:effectExtent l="0" t="0" r="9525" b="0"/>
+            <wp:docPr id="3" name="Obraz 3"/>
+            <wp:cNvGraphicFramePr>
+              <a:graphicFrameLocks xmlns:a="http://schemas.openxmlformats.org/drawingml/2006/main" noChangeAspect="1"/>
+            </wp:cNvGraphicFramePr>
+            <a:graphic xmlns:a="http://schemas.openxmlformats.org/drawingml/2006/main">
+              <a:graphicData uri="http://schemas.openxmlformats.org/drawingml/2006/picture">
+                <pic:pic xmlns:pic="http://schemas.openxmlformats.org/drawingml/2006/picture">
+                  <pic:nvPicPr>
+                    <pic:cNvPr id="1" name=""/>
+                    <pic:cNvPicPr/>
+                  </pic:nvPicPr>
+                  <pic:blipFill>
+                    <a:blip r:embed="rId7"/>
+                    <a:stretch>
+                      <a:fillRect/>
+                    </a:stretch>
+                  </pic:blipFill>
+                  <pic:spPr>
+                    <a:xfrm>
+                      <a:off x="0" y="0"/>
+                      <a:ext cx="4257675" cy="1447800"/>
+                    </a:xfrm>
+                    <a:prstGeom prst="rect">
+                      <a:avLst/>
+                    </a:prstGeom>
+                  </pic:spPr>
+                </pic:pic>
+              </a:graphicData>
+            </a:graphic>
+          </wp:inline>
+        </w:drawing>
+      </w:r>
+      <w:r>
+        <w:rPr>
+          <w:i/>
+        </w:rPr>
+        <w:t xml:space="preserve"> </w:t>
+      </w:r>
+    </w:p>
+    <w:p>
+      <w:r>
+        <w:t xml:space="preserve">Metody </w:t>
+      </w:r>
+      <w:r>
+        <w:t xml:space="preserve">umożliwiające wydobycie wartości zmiennych, które są prywatne. </w:t>
+      </w:r>
+    </w:p>
+    <w:p>
+      <w:pPr>
+        <w:rPr>
+          <w:i/>
+        </w:rPr>
+      </w:pPr>
+      <w:r>
+        <w:rPr>
+          <w:i/>
+        </w:rPr>
+        <w:t xml:space="preserve">Setery: </w:t>
+      </w:r>
+    </w:p>
+    <w:p>
+      <w:pPr>
+        <w:jc w:val="center"/>
+      </w:pPr>
+      <w:r>
+        <w:rPr>
+          <w:noProof/>
+          <w:lang w:eastAsia="pl-PL"/>
+        </w:rPr>
+        <w:drawing>
+          <wp:inline distT="0" distB="0" distL="0" distR="0" wp14:anchorId="65F04D06" wp14:editId="6298FBB1">
+            <wp:extent cx="5760720" cy="553085"/>
+            <wp:effectExtent l="0" t="0" r="0" b="0"/>
+            <wp:docPr id="4" name="Obraz 4"/>
+            <wp:cNvGraphicFramePr>
+              <a:graphicFrameLocks xmlns:a="http://schemas.openxmlformats.org/drawingml/2006/main" noChangeAspect="1"/>
+            </wp:cNvGraphicFramePr>
+            <a:graphic xmlns:a="http://schemas.openxmlformats.org/drawingml/2006/main">
+              <a:graphicData uri="http://schemas.openxmlformats.org/drawingml/2006/picture">
+                <pic:pic xmlns:pic="http://schemas.openxmlformats.org/drawingml/2006/picture">
+                  <pic:nvPicPr>
+                    <pic:cNvPr id="1" name=""/>
+                    <pic:cNvPicPr/>
+                  </pic:nvPicPr>
+                  <pic:blipFill>
+                    <a:blip r:embed="rId8"/>
+                    <a:stretch>
+                      <a:fillRect/>
+                    </a:stretch>
+                  </pic:blipFill>
+                  <pic:spPr>
+                    <a:xfrm>
+                      <a:off x="0" y="0"/>
+                      <a:ext cx="5760720" cy="553085"/>
+                    </a:xfrm>
+                    <a:prstGeom prst="rect">
+                      <a:avLst/>
+                    </a:prstGeom>
+                  </pic:spPr>
+                </pic:pic>
+              </a:graphicData>
+            </a:graphic>
+          </wp:inline>
+        </w:drawing>
+      </w:r>
+      <w:r>
+        <w:t xml:space="preserve"> </w:t>
+      </w:r>
+    </w:p>
+    <w:p>
+      <w:r>
+        <w:t xml:space="preserve">Umożliwiają zmianę wartości zmiennych, które są prywatne. Ustawianie wskaźników w pokoju. </w:t>
+      </w:r>
+    </w:p>
+    <w:p>
+      <w:pPr>
+        <w:rPr>
+          <w:i/>
+        </w:rPr>
+      </w:pPr>
+      <w:r>
+        <w:rPr>
+          <w:i/>
+        </w:rPr>
+        <w:t xml:space="preserve">DEBUG_ALLVALS: </w:t>
+      </w:r>
+    </w:p>
+    <w:p>
+      <w:r>
+        <w:rPr>
+          <w:noProof/>
+          <w:lang w:eastAsia="pl-PL"/>
+        </w:rPr>
+        <w:lastRenderedPageBreak/>
+        <w:drawing>
+          <wp:inline distT="0" distB="0" distL="0" distR="0" wp14:anchorId="697ED6B8" wp14:editId="632DBD65">
+            <wp:extent cx="5760720" cy="2675890"/>
+            <wp:effectExtent l="0" t="0" r="0" b="0"/>
+            <wp:docPr id="5" name="Obraz 5"/>
+            <wp:cNvGraphicFramePr>
+              <a:graphicFrameLocks xmlns:a="http://schemas.openxmlformats.org/drawingml/2006/main" noChangeAspect="1"/>
+            </wp:cNvGraphicFramePr>
+            <a:graphic xmlns:a="http://schemas.openxmlformats.org/drawingml/2006/main">
+              <a:graphicData uri="http://schemas.openxmlformats.org/drawingml/2006/picture">
+                <pic:pic xmlns:pic="http://schemas.openxmlformats.org/drawingml/2006/picture">
+                  <pic:nvPicPr>
+                    <pic:cNvPr id="1" name=""/>
+                    <pic:cNvPicPr/>
+                  </pic:nvPicPr>
+                  <pic:blipFill>
+                    <a:blip r:embed="rId9"/>
+                    <a:stretch>
+                      <a:fillRect/>
+                    </a:stretch>
+                  </pic:blipFill>
+                  <pic:spPr>
+                    <a:xfrm>
+                      <a:off x="0" y="0"/>
+                      <a:ext cx="5760720" cy="2675890"/>
+                    </a:xfrm>
+                    <a:prstGeom prst="rect">
+                      <a:avLst/>
+                    </a:prstGeom>
+                  </pic:spPr>
+                </pic:pic>
+              </a:graphicData>
+            </a:graphic>
+          </wp:inline>
+        </w:drawing>
+      </w:r>
+      <w:r>
+        <w:t xml:space="preserve"> </w:t>
+      </w:r>
+      <w:r>
+        <w:t xml:space="preserve"> </w:t>
+      </w:r>
+    </w:p>
+    <w:p>
+      <w:r>
+        <w:t>Metoda wypisuje wartości zmiennych</w:t>
+      </w:r>
+      <w:r>
+        <w:t xml:space="preserve"> i wskaźników</w:t>
+      </w:r>
+      <w:r>
+        <w:t xml:space="preserve"> pokoju.  </w:t>
+      </w:r>
+    </w:p>
+    <w:p>
+      <w:pPr>
+        <w:rPr>
+          <w:i/>
+        </w:rPr>
+      </w:pPr>
+      <w:r>
+        <w:rPr>
+          <w:i/>
+        </w:rPr>
+        <w:t xml:space="preserve">DEBUG_VARS: </w:t>
+      </w:r>
+    </w:p>
+    <w:p>
+      <w:r>
+        <w:rPr>
+          <w:noProof/>
+          <w:lang w:eastAsia="pl-PL"/>
+        </w:rPr>
+        <w:drawing>
+          <wp:inline distT="0" distB="0" distL="0" distR="0" wp14:anchorId="6721CB68" wp14:editId="6BD89C0E">
+            <wp:extent cx="5760720" cy="708025"/>
+            <wp:effectExtent l="0" t="0" r="0" b="0"/>
+            <wp:docPr id="6" name="Obraz 6"/>
+            <wp:cNvGraphicFramePr>
+              <a:graphicFrameLocks xmlns:a="http://schemas.openxmlformats.org/drawingml/2006/main" noChangeAspect="1"/>
+            </wp:cNvGraphicFramePr>
+            <a:graphic xmlns:a="http://schemas.openxmlformats.org/drawingml/2006/main">
+              <a:graphicData uri="http://schemas.openxmlformats.org/drawingml/2006/picture">
+                <pic:pic xmlns:pic="http://schemas.openxmlformats.org/drawingml/2006/picture">
+                  <pic:nvPicPr>
+                    <pic:cNvPr id="1" name=""/>
+                    <pic:cNvPicPr/>
+                  </pic:nvPicPr>
+                  <pic:blipFill>
+                    <a:blip r:embed="rId10"/>
+                    <a:stretch>
+                      <a:fillRect/>
+                    </a:stretch>
+                  </pic:blipFill>
+                  <pic:spPr>
+                    <a:xfrm>
+                      <a:off x="0" y="0"/>
+                      <a:ext cx="5760720" cy="708025"/>
+                    </a:xfrm>
+                    <a:prstGeom prst="rect">
+                      <a:avLst/>
+                    </a:prstGeom>
+                  </pic:spPr>
+                </pic:pic>
+              </a:graphicData>
+            </a:graphic>
+          </wp:inline>
+        </w:drawing>
+      </w:r>
+      <w:r>
+        <w:t xml:space="preserve"> </w:t>
+      </w:r>
+    </w:p>
+    <w:p>
+      <w:r>
+        <w:t xml:space="preserve">Skrócona wersja metody DEBUG_ALLVARS do samych zmiennych typu </w:t>
+      </w:r>
+      <w:proofErr w:type="spellStart"/>
+      <w:r>
+        <w:t>int</w:t>
+      </w:r>
+      <w:proofErr w:type="spellEnd"/>
+      <w:r>
+        <w:t>.</w:t>
+      </w:r>
       <w:bookmarkStart w:id="0" w:name="_GoBack"/>
       <w:bookmarkEnd w:id="0"/>
     </w:p>
@@ -466,6 +769,10 @@
     </w:sectPr>
   </w:body>
 </w:document>
+</file>
+
+<file path=word/numbering.xml><?xml version="1.0" encoding="utf-8"?>
+<w:numbering xmlns:wpc="http://schemas.microsoft.com/office/word/2010/wordprocessingCanvas" xmlns:cx="http://schemas.microsoft.com/office/drawing/2014/chartex" xmlns:cx1="http://schemas.microsoft.com/office/drawing/2015/9/8/chartex" xmlns:mc="http://schemas.openxmlformats.org/markup-compatibility/2006" xmlns:o="urn:schemas-microsoft-com:office:office" xmlns:r="http://schemas.openxmlformats.org/officeDocument/2006/relationships" xmlns:m="http://schemas.openxmlformats.org/officeDocument/2006/math" xmlns:v="urn:schemas-microsoft-com:vml" xmlns:wp14="http://schemas.microsoft.com/office/word/2010/wordprocessingDrawing" xmlns:wp="http://schemas.openxmlformats.org/drawingml/2006/wordprocessingDrawing" xmlns:w10="urn:schemas-microsoft-com:office:word" xmlns:w="http://schemas.openxmlformats.org/wordprocessingml/2006/main" xmlns:w14="http://schemas.microsoft.com/office/word/2010/wordml" xmlns:w15="http://schemas.microsoft.com/office/word/2012/wordml" xmlns:w16se="http://schemas.microsoft.com/office/word/2015/wordml/symex" xmlns:wpg="http://schemas.microsoft.com/office/word/2010/wordprocessingGroup" xmlns:wpi="http://schemas.microsoft.com/office/word/2010/wordprocessingInk" xmlns:wne="http://schemas.microsoft.com/office/word/2006/wordml" xmlns:wps="http://schemas.microsoft.com/office/word/2010/wordprocessingShape" mc:Ignorable="w14 w15 w16se wp14"/>
 </file>
 
 <file path=word/styles.xml><?xml version="1.0" encoding="utf-8"?>

</xml_diff>